<commit_message>
Fin. It's in the hands of god now.
</commit_message>
<xml_diff>
--- a/docs/jpadapp-title-page.docx
+++ b/docs/jpadapp-title-page.docx
@@ -19,10 +19,9 @@
           <w:tcPr>
             <w:tcW w:w="2400" w:type="dxa"/>
           </w:tcPr>
+          <w:bookmarkStart w:id="0" w:name="__bookmark_1"/>
+          <w:bookmarkEnd w:id="0"/>
           <w:p>
-            <w:bookmarkStart w:id="0" w:name="__bookmark_1"/>
-            <w:bookmarkStart w:id="1" w:name="_GoBack"/>
-            <w:bookmarkEnd w:id="0"/>
             <w:r>
               <w:rPr>
                 <w:noProof/>
@@ -129,7 +128,7 @@
                           </pic:cNvPicPr>
                         </pic:nvPicPr>
                         <pic:blipFill>
-                          <a:blip r:embed="rId7">
+                          <a:blip r:embed="rId8">
                             <a:extLst>
                               <a:ext uri="{28A0092B-C50C-407E-A947-70E740481C1C}">
                                 <a14:useLocalDpi xmlns:a14="http://schemas.microsoft.com/office/drawing/2010/main" val="0"/>
@@ -317,7 +316,7 @@
                           </pic:cNvPicPr>
                         </pic:nvPicPr>
                         <pic:blipFill>
-                          <a:blip r:embed="rId8">
+                          <a:blip r:embed="rId9">
                             <a:extLst>
                               <a:ext uri="{28A0092B-C50C-407E-A947-70E740481C1C}">
                                 <a14:useLocalDpi xmlns:a14="http://schemas.microsoft.com/office/drawing/2010/main" val="0"/>
@@ -370,8 +369,8 @@
             <w:tcW w:w="5370" w:type="dxa"/>
           </w:tcPr>
           <w:p>
-            <w:bookmarkStart w:id="2" w:name="__bookmark_2"/>
-            <w:bookmarkEnd w:id="2"/>
+            <w:bookmarkStart w:id="1" w:name="__bookmark_2"/>
+            <w:bookmarkEnd w:id="1"/>
           </w:p>
           <w:tbl>
             <w:tblPr>
@@ -391,14 +390,45 @@
                   <w:vAlign w:val="bottom"/>
                 </w:tcPr>
                 <w:p>
-                  <w:r>
-                    <w:rPr>
-                      <w:rFonts w:ascii="Verdana" w:eastAsia="Verdana" w:hAnsi="Verdana" w:cs="Verdana"/>
-                      <w:color w:val="000000"/>
-                      <w:sz w:val="18"/>
-                      <w:szCs w:val="18"/>
-                    </w:rPr>
-                    <w:t>Katedra/Zakład:</w:t>
+                  <w:proofErr w:type="spellStart"/>
+                  <w:r>
+                    <w:rPr>
+                      <w:rFonts w:ascii="Verdana" w:eastAsia="Verdana" w:hAnsi="Verdana" w:cs="Verdana"/>
+                      <w:color w:val="000000"/>
+                      <w:sz w:val="18"/>
+                      <w:szCs w:val="18"/>
+                    </w:rPr>
+                    <w:t>Katedra</w:t>
+                  </w:r>
+                  <w:proofErr w:type="spellEnd"/>
+                  <w:r>
+                    <w:rPr>
+                      <w:rFonts w:ascii="Verdana" w:eastAsia="Verdana" w:hAnsi="Verdana" w:cs="Verdana"/>
+                      <w:color w:val="000000"/>
+                      <w:sz w:val="18"/>
+                      <w:szCs w:val="18"/>
+                    </w:rPr>
+                    <w:t>/</w:t>
+                  </w:r>
+                  <w:proofErr w:type="spellStart"/>
+                  <w:r>
+                    <w:rPr>
+                      <w:rFonts w:ascii="Verdana" w:eastAsia="Verdana" w:hAnsi="Verdana" w:cs="Verdana"/>
+                      <w:color w:val="000000"/>
+                      <w:sz w:val="18"/>
+                      <w:szCs w:val="18"/>
+                    </w:rPr>
+                    <w:t>Zakład</w:t>
+                  </w:r>
+                  <w:proofErr w:type="spellEnd"/>
+                  <w:r>
+                    <w:rPr>
+                      <w:rFonts w:ascii="Verdana" w:eastAsia="Verdana" w:hAnsi="Verdana" w:cs="Verdana"/>
+                      <w:color w:val="000000"/>
+                      <w:sz w:val="18"/>
+                      <w:szCs w:val="18"/>
+                    </w:rPr>
+                    <w:t>:</w:t>
                   </w:r>
                 </w:p>
               </w:tc>
@@ -416,14 +446,45 @@
                   <w:tcW w:w="2010" w:type="dxa"/>
                 </w:tcPr>
                 <w:p>
-                  <w:r>
-                    <w:rPr>
-                      <w:rFonts w:ascii="Verdana" w:eastAsia="Verdana" w:hAnsi="Verdana" w:cs="Verdana"/>
-                      <w:color w:val="000000"/>
-                      <w:sz w:val="18"/>
-                      <w:szCs w:val="18"/>
-                    </w:rPr>
-                    <w:t>Kierunek studiów:</w:t>
+                  <w:proofErr w:type="spellStart"/>
+                  <w:r>
+                    <w:rPr>
+                      <w:rFonts w:ascii="Verdana" w:eastAsia="Verdana" w:hAnsi="Verdana" w:cs="Verdana"/>
+                      <w:color w:val="000000"/>
+                      <w:sz w:val="18"/>
+                      <w:szCs w:val="18"/>
+                    </w:rPr>
+                    <w:t>Kierunek</w:t>
+                  </w:r>
+                  <w:proofErr w:type="spellEnd"/>
+                  <w:r>
+                    <w:rPr>
+                      <w:rFonts w:ascii="Verdana" w:eastAsia="Verdana" w:hAnsi="Verdana" w:cs="Verdana"/>
+                      <w:color w:val="000000"/>
+                      <w:sz w:val="18"/>
+                      <w:szCs w:val="18"/>
+                    </w:rPr>
+                    <w:t xml:space="preserve"> </w:t>
+                  </w:r>
+                  <w:proofErr w:type="spellStart"/>
+                  <w:r>
+                    <w:rPr>
+                      <w:rFonts w:ascii="Verdana" w:eastAsia="Verdana" w:hAnsi="Verdana" w:cs="Verdana"/>
+                      <w:color w:val="000000"/>
+                      <w:sz w:val="18"/>
+                      <w:szCs w:val="18"/>
+                    </w:rPr>
+                    <w:t>studiów</w:t>
+                  </w:r>
+                  <w:proofErr w:type="spellEnd"/>
+                  <w:r>
+                    <w:rPr>
+                      <w:rFonts w:ascii="Verdana" w:eastAsia="Verdana" w:hAnsi="Verdana" w:cs="Verdana"/>
+                      <w:color w:val="000000"/>
+                      <w:sz w:val="18"/>
+                      <w:szCs w:val="18"/>
+                    </w:rPr>
+                    <w:t>:</w:t>
                   </w:r>
                 </w:p>
               </w:tc>
@@ -432,6 +493,7 @@
                   <w:tcW w:w="3255" w:type="dxa"/>
                 </w:tcPr>
                 <w:p>
+                  <w:proofErr w:type="spellStart"/>
                   <w:r>
                     <w:rPr>
                       <w:rFonts w:ascii="Verdana" w:eastAsia="Verdana" w:hAnsi="Verdana" w:cs="Verdana"/>
@@ -441,6 +503,7 @@
                     </w:rPr>
                     <w:t>Informatyka</w:t>
                   </w:r>
+                  <w:proofErr w:type="spellEnd"/>
                 </w:p>
               </w:tc>
             </w:tr>
@@ -450,14 +513,25 @@
                   <w:tcW w:w="2010" w:type="dxa"/>
                 </w:tcPr>
                 <w:p>
-                  <w:r>
-                    <w:rPr>
-                      <w:rFonts w:ascii="Verdana" w:eastAsia="Verdana" w:hAnsi="Verdana" w:cs="Verdana"/>
-                      <w:color w:val="000000"/>
-                      <w:sz w:val="18"/>
-                      <w:szCs w:val="18"/>
-                    </w:rPr>
-                    <w:t>Specjalność:</w:t>
+                  <w:proofErr w:type="spellStart"/>
+                  <w:r>
+                    <w:rPr>
+                      <w:rFonts w:ascii="Verdana" w:eastAsia="Verdana" w:hAnsi="Verdana" w:cs="Verdana"/>
+                      <w:color w:val="000000"/>
+                      <w:sz w:val="18"/>
+                      <w:szCs w:val="18"/>
+                    </w:rPr>
+                    <w:t>Specjalność</w:t>
+                  </w:r>
+                  <w:proofErr w:type="spellEnd"/>
+                  <w:r>
+                    <w:rPr>
+                      <w:rFonts w:ascii="Verdana" w:eastAsia="Verdana" w:hAnsi="Verdana" w:cs="Verdana"/>
+                      <w:color w:val="000000"/>
+                      <w:sz w:val="18"/>
+                      <w:szCs w:val="18"/>
+                    </w:rPr>
+                    <w:t>:</w:t>
                   </w:r>
                 </w:p>
               </w:tc>
@@ -484,14 +558,45 @@
                   <w:tcW w:w="2010" w:type="dxa"/>
                 </w:tcPr>
                 <w:p>
-                  <w:r>
-                    <w:rPr>
-                      <w:rFonts w:ascii="Verdana" w:eastAsia="Verdana" w:hAnsi="Verdana" w:cs="Verdana"/>
-                      <w:color w:val="000000"/>
-                      <w:sz w:val="18"/>
-                      <w:szCs w:val="18"/>
-                    </w:rPr>
-                    <w:t>Rodzaj studiów:</w:t>
+                  <w:proofErr w:type="spellStart"/>
+                  <w:r>
+                    <w:rPr>
+                      <w:rFonts w:ascii="Verdana" w:eastAsia="Verdana" w:hAnsi="Verdana" w:cs="Verdana"/>
+                      <w:color w:val="000000"/>
+                      <w:sz w:val="18"/>
+                      <w:szCs w:val="18"/>
+                    </w:rPr>
+                    <w:t>Rodzaj</w:t>
+                  </w:r>
+                  <w:proofErr w:type="spellEnd"/>
+                  <w:r>
+                    <w:rPr>
+                      <w:rFonts w:ascii="Verdana" w:eastAsia="Verdana" w:hAnsi="Verdana" w:cs="Verdana"/>
+                      <w:color w:val="000000"/>
+                      <w:sz w:val="18"/>
+                      <w:szCs w:val="18"/>
+                    </w:rPr>
+                    <w:t xml:space="preserve"> </w:t>
+                  </w:r>
+                  <w:proofErr w:type="spellStart"/>
+                  <w:r>
+                    <w:rPr>
+                      <w:rFonts w:ascii="Verdana" w:eastAsia="Verdana" w:hAnsi="Verdana" w:cs="Verdana"/>
+                      <w:color w:val="000000"/>
+                      <w:sz w:val="18"/>
+                      <w:szCs w:val="18"/>
+                    </w:rPr>
+                    <w:t>studiów</w:t>
+                  </w:r>
+                  <w:proofErr w:type="spellEnd"/>
+                  <w:r>
+                    <w:rPr>
+                      <w:rFonts w:ascii="Verdana" w:eastAsia="Verdana" w:hAnsi="Verdana" w:cs="Verdana"/>
+                      <w:color w:val="000000"/>
+                      <w:sz w:val="18"/>
+                      <w:szCs w:val="18"/>
+                    </w:rPr>
+                    <w:t>:</w:t>
                   </w:r>
                 </w:p>
               </w:tc>
@@ -500,6 +605,7 @@
                   <w:tcW w:w="3255" w:type="dxa"/>
                 </w:tcPr>
                 <w:p>
+                  <w:proofErr w:type="spellStart"/>
                   <w:r>
                     <w:rPr>
                       <w:rFonts w:ascii="Verdana" w:eastAsia="Verdana" w:hAnsi="Verdana" w:cs="Verdana"/>
@@ -509,6 +615,7 @@
                     </w:rPr>
                     <w:t>stacjonarne</w:t>
                   </w:r>
+                  <w:proofErr w:type="spellEnd"/>
                 </w:p>
               </w:tc>
             </w:tr>
@@ -518,14 +625,65 @@
                   <w:tcW w:w="2010" w:type="dxa"/>
                 </w:tcPr>
                 <w:p>
-                  <w:r>
-                    <w:rPr>
-                      <w:rFonts w:ascii="Verdana" w:eastAsia="Verdana" w:hAnsi="Verdana" w:cs="Verdana"/>
-                      <w:color w:val="000000"/>
-                      <w:sz w:val="18"/>
-                      <w:szCs w:val="18"/>
-                    </w:rPr>
-                    <w:t>Imię i nazwisko:</w:t>
+                  <w:proofErr w:type="spellStart"/>
+                  <w:r>
+                    <w:rPr>
+                      <w:rFonts w:ascii="Verdana" w:eastAsia="Verdana" w:hAnsi="Verdana" w:cs="Verdana"/>
+                      <w:color w:val="000000"/>
+                      <w:sz w:val="18"/>
+                      <w:szCs w:val="18"/>
+                    </w:rPr>
+                    <w:t>Imię</w:t>
+                  </w:r>
+                  <w:proofErr w:type="spellEnd"/>
+                  <w:r>
+                    <w:rPr>
+                      <w:rFonts w:ascii="Verdana" w:eastAsia="Verdana" w:hAnsi="Verdana" w:cs="Verdana"/>
+                      <w:color w:val="000000"/>
+                      <w:sz w:val="18"/>
+                      <w:szCs w:val="18"/>
+                    </w:rPr>
+                    <w:t xml:space="preserve"> </w:t>
+                  </w:r>
+                  <w:proofErr w:type="spellStart"/>
+                  <w:r>
+                    <w:rPr>
+                      <w:rFonts w:ascii="Verdana" w:eastAsia="Verdana" w:hAnsi="Verdana" w:cs="Verdana"/>
+                      <w:color w:val="000000"/>
+                      <w:sz w:val="18"/>
+                      <w:szCs w:val="18"/>
+                    </w:rPr>
+                    <w:t>i</w:t>
+                  </w:r>
+                  <w:proofErr w:type="spellEnd"/>
+                  <w:r>
+                    <w:rPr>
+                      <w:rFonts w:ascii="Verdana" w:eastAsia="Verdana" w:hAnsi="Verdana" w:cs="Verdana"/>
+                      <w:color w:val="000000"/>
+                      <w:sz w:val="18"/>
+                      <w:szCs w:val="18"/>
+                    </w:rPr>
+                    <w:t xml:space="preserve"> </w:t>
+                  </w:r>
+                  <w:proofErr w:type="spellStart"/>
+                  <w:r>
+                    <w:rPr>
+                      <w:rFonts w:ascii="Verdana" w:eastAsia="Verdana" w:hAnsi="Verdana" w:cs="Verdana"/>
+                      <w:color w:val="000000"/>
+                      <w:sz w:val="18"/>
+                      <w:szCs w:val="18"/>
+                    </w:rPr>
+                    <w:t>nazwisko</w:t>
+                  </w:r>
+                  <w:proofErr w:type="spellEnd"/>
+                  <w:r>
+                    <w:rPr>
+                      <w:rFonts w:ascii="Verdana" w:eastAsia="Verdana" w:hAnsi="Verdana" w:cs="Verdana"/>
+                      <w:color w:val="000000"/>
+                      <w:sz w:val="18"/>
+                      <w:szCs w:val="18"/>
+                    </w:rPr>
+                    <w:t>:</w:t>
                   </w:r>
                 </w:p>
               </w:tc>
@@ -541,17 +699,7 @@
                       <w:sz w:val="18"/>
                       <w:szCs w:val="18"/>
                     </w:rPr>
-                    <w:t>Wojciec</w:t>
-                  </w:r>
-                  <w:bookmarkEnd w:id="1"/>
-                  <w:r>
-                    <w:rPr>
-                      <w:rFonts w:ascii="Verdana" w:eastAsia="Verdana" w:hAnsi="Verdana" w:cs="Verdana"/>
-                      <w:color w:val="000000"/>
-                      <w:sz w:val="18"/>
-                      <w:szCs w:val="18"/>
-                    </w:rPr>
-                    <w:t>h Gaca</w:t>
+                    <w:t>Wojciech Gaca</w:t>
                   </w:r>
                 </w:p>
               </w:tc>
@@ -562,14 +710,45 @@
                   <w:tcW w:w="2010" w:type="dxa"/>
                 </w:tcPr>
                 <w:p>
-                  <w:r>
-                    <w:rPr>
-                      <w:rFonts w:ascii="Verdana" w:eastAsia="Verdana" w:hAnsi="Verdana" w:cs="Verdana"/>
-                      <w:color w:val="000000"/>
-                      <w:sz w:val="18"/>
-                      <w:szCs w:val="18"/>
-                    </w:rPr>
-                    <w:t>Numer albumu:</w:t>
+                  <w:proofErr w:type="spellStart"/>
+                  <w:r>
+                    <w:rPr>
+                      <w:rFonts w:ascii="Verdana" w:eastAsia="Verdana" w:hAnsi="Verdana" w:cs="Verdana"/>
+                      <w:color w:val="000000"/>
+                      <w:sz w:val="18"/>
+                      <w:szCs w:val="18"/>
+                    </w:rPr>
+                    <w:t>Numer</w:t>
+                  </w:r>
+                  <w:proofErr w:type="spellEnd"/>
+                  <w:r>
+                    <w:rPr>
+                      <w:rFonts w:ascii="Verdana" w:eastAsia="Verdana" w:hAnsi="Verdana" w:cs="Verdana"/>
+                      <w:color w:val="000000"/>
+                      <w:sz w:val="18"/>
+                      <w:szCs w:val="18"/>
+                    </w:rPr>
+                    <w:t xml:space="preserve"> </w:t>
+                  </w:r>
+                  <w:proofErr w:type="spellStart"/>
+                  <w:r>
+                    <w:rPr>
+                      <w:rFonts w:ascii="Verdana" w:eastAsia="Verdana" w:hAnsi="Verdana" w:cs="Verdana"/>
+                      <w:color w:val="000000"/>
+                      <w:sz w:val="18"/>
+                      <w:szCs w:val="18"/>
+                    </w:rPr>
+                    <w:t>albumu</w:t>
+                  </w:r>
+                  <w:proofErr w:type="spellEnd"/>
+                  <w:r>
+                    <w:rPr>
+                      <w:rFonts w:ascii="Verdana" w:eastAsia="Verdana" w:hAnsi="Verdana" w:cs="Verdana"/>
+                      <w:color w:val="000000"/>
+                      <w:sz w:val="18"/>
+                      <w:szCs w:val="18"/>
+                    </w:rPr>
+                    <w:t>:</w:t>
                   </w:r>
                 </w:p>
               </w:tc>
@@ -636,8 +815,8 @@
             <w:pPr>
               <w:jc w:val="center"/>
             </w:pPr>
-            <w:bookmarkStart w:id="3" w:name="__bookmark_6"/>
-            <w:bookmarkEnd w:id="3"/>
+            <w:bookmarkStart w:id="2" w:name="__bookmark_6"/>
+            <w:bookmarkEnd w:id="2"/>
             <w:r>
               <w:rPr>
                 <w:rFonts w:ascii="Verdana" w:eastAsia="Verdana" w:hAnsi="Verdana" w:cs="Verdana"/>
@@ -693,14 +872,39 @@
             <w:tcW w:w="10753" w:type="dxa"/>
           </w:tcPr>
           <w:p>
-            <w:bookmarkStart w:id="4" w:name="__bookmark_7"/>
-            <w:bookmarkEnd w:id="4"/>
-            <w:r>
-              <w:rPr>
-                <w:rFonts w:ascii="Verdana" w:eastAsia="Verdana" w:hAnsi="Verdana" w:cs="Verdana"/>
-                <w:color w:val="000000"/>
-              </w:rPr>
-              <w:t>Temat projektu:</w:t>
+            <w:bookmarkStart w:id="3" w:name="__bookmark_7"/>
+            <w:bookmarkEnd w:id="3"/>
+            <w:proofErr w:type="spellStart"/>
+            <w:r>
+              <w:rPr>
+                <w:rFonts w:ascii="Verdana" w:eastAsia="Verdana" w:hAnsi="Verdana" w:cs="Verdana"/>
+                <w:color w:val="000000"/>
+              </w:rPr>
+              <w:t>Temat</w:t>
+            </w:r>
+            <w:proofErr w:type="spellEnd"/>
+            <w:r>
+              <w:rPr>
+                <w:rFonts w:ascii="Verdana" w:eastAsia="Verdana" w:hAnsi="Verdana" w:cs="Verdana"/>
+                <w:color w:val="000000"/>
+              </w:rPr>
+              <w:t xml:space="preserve"> </w:t>
+            </w:r>
+            <w:proofErr w:type="spellStart"/>
+            <w:r>
+              <w:rPr>
+                <w:rFonts w:ascii="Verdana" w:eastAsia="Verdana" w:hAnsi="Verdana" w:cs="Verdana"/>
+                <w:color w:val="000000"/>
+              </w:rPr>
+              <w:t>projektu</w:t>
+            </w:r>
+            <w:proofErr w:type="spellEnd"/>
+            <w:r>
+              <w:rPr>
+                <w:rFonts w:ascii="Verdana" w:eastAsia="Verdana" w:hAnsi="Verdana" w:cs="Verdana"/>
+                <w:color w:val="000000"/>
+              </w:rPr>
+              <w:t>:</w:t>
             </w:r>
           </w:p>
         </w:tc>
@@ -781,17 +985,44 @@
             <w:tcW w:w="10753" w:type="dxa"/>
           </w:tcPr>
           <w:p>
-            <w:bookmarkStart w:id="5" w:name="__bookmark_8"/>
-            <w:bookmarkEnd w:id="5"/>
-            <w:r>
-              <w:rPr>
-                <w:rFonts w:ascii="Verdana" w:eastAsia="Verdana" w:hAnsi="Verdana" w:cs="Verdana"/>
-                <w:color w:val="000000"/>
-              </w:rPr>
-              <w:t>Zakres projektu:</w:t>
+            <w:bookmarkStart w:id="4" w:name="__bookmark_8"/>
+            <w:bookmarkEnd w:id="4"/>
+            <w:proofErr w:type="spellStart"/>
+            <w:r>
+              <w:rPr>
+                <w:rFonts w:ascii="Verdana" w:eastAsia="Verdana" w:hAnsi="Verdana" w:cs="Verdana"/>
+                <w:color w:val="000000"/>
+              </w:rPr>
+              <w:t>Zakres</w:t>
+            </w:r>
+            <w:proofErr w:type="spellEnd"/>
+            <w:r>
+              <w:rPr>
+                <w:rFonts w:ascii="Verdana" w:eastAsia="Verdana" w:hAnsi="Verdana" w:cs="Verdana"/>
+                <w:color w:val="000000"/>
+              </w:rPr>
+              <w:t xml:space="preserve"> </w:t>
+            </w:r>
+            <w:proofErr w:type="spellStart"/>
+            <w:r>
+              <w:rPr>
+                <w:rFonts w:ascii="Verdana" w:eastAsia="Verdana" w:hAnsi="Verdana" w:cs="Verdana"/>
+                <w:color w:val="000000"/>
+              </w:rPr>
+              <w:t>projektu</w:t>
+            </w:r>
+            <w:proofErr w:type="spellEnd"/>
+            <w:r>
+              <w:rPr>
+                <w:rFonts w:ascii="Verdana" w:eastAsia="Verdana" w:hAnsi="Verdana" w:cs="Verdana"/>
+                <w:color w:val="000000"/>
+              </w:rPr>
+              <w:t>:</w:t>
             </w:r>
           </w:p>
         </w:tc>
+        <w:bookmarkStart w:id="5" w:name="_GoBack"/>
+        <w:bookmarkEnd w:id="5"/>
       </w:tr>
       <w:tr>
         <w:tc>
@@ -818,83 +1049,179 @@
                   <w:tcW w:w="10753" w:type="dxa"/>
                 </w:tcPr>
                 <w:p>
-                  <w:r>
-                    <w:rPr>
-                      <w:rFonts w:ascii="Verdana" w:eastAsia="Verdana" w:hAnsi="Verdana" w:cs="Verdana"/>
-                      <w:color w:val="000000"/>
-                    </w:rPr>
-                    <w:t>.........................................................................................................................................</w:t>
+                  <w:pPr>
+                    <w:pStyle w:val="ListParagraph"/>
+                    <w:numPr>
+                      <w:ilvl w:val="0"/>
+                      <w:numId w:val="1"/>
+                    </w:numPr>
+                    <w:rPr>
+                      <w:rFonts w:ascii="Verdana" w:eastAsia="Verdana" w:hAnsi="Verdana" w:cs="Verdana"/>
+                      <w:color w:val="000000"/>
+                      <w:lang w:val="pl-PL"/>
+                    </w:rPr>
+                  </w:pPr>
+                  <w:r>
+                    <w:rPr>
+                      <w:rFonts w:ascii="Verdana" w:eastAsia="Verdana" w:hAnsi="Verdana" w:cs="Verdana"/>
+                      <w:color w:val="000000"/>
+                      <w:lang w:val="pl-PL"/>
+                    </w:rPr>
+                    <w:t xml:space="preserve">Zapoznanie się z wybranymi zagadnieniami dziedziny </w:t>
+                  </w:r>
+                  <w:proofErr w:type="spellStart"/>
+                  <w:r>
+                    <w:rPr>
+                      <w:rFonts w:ascii="Verdana" w:eastAsia="Verdana" w:hAnsi="Verdana" w:cs="Verdana"/>
+                      <w:color w:val="000000"/>
+                      <w:lang w:val="pl-PL"/>
+                    </w:rPr>
+                    <w:t>affective</w:t>
+                  </w:r>
+                  <w:proofErr w:type="spellEnd"/>
+                  <w:r>
+                    <w:rPr>
+                      <w:rFonts w:ascii="Verdana" w:eastAsia="Verdana" w:hAnsi="Verdana" w:cs="Verdana"/>
+                      <w:color w:val="000000"/>
+                      <w:lang w:val="pl-PL"/>
+                    </w:rPr>
+                    <w:t xml:space="preserve"> </w:t>
+                  </w:r>
+                  <w:proofErr w:type="spellStart"/>
+                  <w:r>
+                    <w:rPr>
+                      <w:rFonts w:ascii="Verdana" w:eastAsia="Verdana" w:hAnsi="Verdana" w:cs="Verdana"/>
+                      <w:color w:val="000000"/>
+                      <w:lang w:val="pl-PL"/>
+                    </w:rPr>
+                    <w:t>computing</w:t>
+                  </w:r>
+                  <w:proofErr w:type="spellEnd"/>
+                  <w:r>
+                    <w:rPr>
+                      <w:rFonts w:ascii="Verdana" w:eastAsia="Verdana" w:hAnsi="Verdana" w:cs="Verdana"/>
+                      <w:color w:val="000000"/>
+                      <w:lang w:val="pl-PL"/>
+                    </w:rPr>
+                    <w:t xml:space="preserve">. </w:t>
                   </w:r>
                 </w:p>
                 <w:p>
-                  <w:r>
-                    <w:rPr>
-                      <w:rFonts w:ascii="Verdana" w:eastAsia="Verdana" w:hAnsi="Verdana" w:cs="Verdana"/>
-                      <w:color w:val="000000"/>
-                    </w:rPr>
-                    <w:t>......................................................................................................................</w:t>
-                  </w:r>
-                  <w:r>
-                    <w:rPr>
-                      <w:rFonts w:ascii="Verdana" w:eastAsia="Verdana" w:hAnsi="Verdana" w:cs="Verdana"/>
-                      <w:color w:val="000000"/>
-                    </w:rPr>
-                    <w:t>...................</w:t>
+                  <w:pPr>
+                    <w:pStyle w:val="ListParagraph"/>
+                    <w:numPr>
+                      <w:ilvl w:val="0"/>
+                      <w:numId w:val="1"/>
+                    </w:numPr>
+                    <w:rPr>
+                      <w:rFonts w:ascii="Verdana" w:eastAsia="Verdana" w:hAnsi="Verdana" w:cs="Verdana"/>
+                      <w:color w:val="000000"/>
+                      <w:lang w:val="pl-PL"/>
+                    </w:rPr>
+                  </w:pPr>
+                  <w:r>
+                    <w:rPr>
+                      <w:rFonts w:ascii="Verdana" w:eastAsia="Verdana" w:hAnsi="Verdana" w:cs="Verdana"/>
+                      <w:color w:val="000000"/>
+                      <w:lang w:val="pl-PL"/>
+                    </w:rPr>
+                    <w:t xml:space="preserve">Projekt wizualizatora. </w:t>
                   </w:r>
                 </w:p>
                 <w:p>
-                  <w:r>
-                    <w:rPr>
-                      <w:rFonts w:ascii="Verdana" w:eastAsia="Verdana" w:hAnsi="Verdana" w:cs="Verdana"/>
-                      <w:color w:val="000000"/>
-                    </w:rPr>
-                    <w:t>.........................................................................................................................................</w:t>
+                  <w:pPr>
+                    <w:pStyle w:val="ListParagraph"/>
+                    <w:numPr>
+                      <w:ilvl w:val="0"/>
+                      <w:numId w:val="1"/>
+                    </w:numPr>
+                    <w:rPr>
+                      <w:rFonts w:ascii="Verdana" w:eastAsia="Verdana" w:hAnsi="Verdana" w:cs="Verdana"/>
+                      <w:color w:val="000000"/>
+                      <w:lang w:val="pl-PL"/>
+                    </w:rPr>
+                  </w:pPr>
+                  <w:proofErr w:type="spellStart"/>
+                  <w:r>
+                    <w:rPr>
+                      <w:rFonts w:ascii="Verdana" w:eastAsia="Verdana" w:hAnsi="Verdana" w:cs="Verdana"/>
+                      <w:color w:val="000000"/>
+                      <w:lang w:val="pl-PL"/>
+                    </w:rPr>
+                    <w:t>Implementaja</w:t>
+                  </w:r>
+                  <w:proofErr w:type="spellEnd"/>
+                  <w:r>
+                    <w:rPr>
+                      <w:rFonts w:ascii="Verdana" w:eastAsia="Verdana" w:hAnsi="Verdana" w:cs="Verdana"/>
+                      <w:color w:val="000000"/>
+                      <w:lang w:val="pl-PL"/>
+                    </w:rPr>
+                    <w:t xml:space="preserve"> wizualizatora. </w:t>
                   </w:r>
                 </w:p>
                 <w:p>
-                  <w:r>
-                    <w:rPr>
-                      <w:rFonts w:ascii="Verdana" w:eastAsia="Verdana" w:hAnsi="Verdana" w:cs="Verdana"/>
-                      <w:color w:val="000000"/>
-                    </w:rPr>
-                    <w:t>..................................................................................................</w:t>
-                  </w:r>
-                  <w:r>
-                    <w:rPr>
-                      <w:rFonts w:ascii="Verdana" w:eastAsia="Verdana" w:hAnsi="Verdana" w:cs="Verdana"/>
-                      <w:color w:val="000000"/>
-                    </w:rPr>
-                    <w:t>.......................................</w:t>
+                  <w:pPr>
+                    <w:pStyle w:val="ListParagraph"/>
+                    <w:numPr>
+                      <w:ilvl w:val="0"/>
+                      <w:numId w:val="1"/>
+                    </w:numPr>
+                    <w:rPr>
+                      <w:rFonts w:ascii="Verdana" w:eastAsia="Verdana" w:hAnsi="Verdana" w:cs="Verdana"/>
+                      <w:color w:val="000000"/>
+                      <w:lang w:val="pl-PL"/>
+                    </w:rPr>
+                  </w:pPr>
+                  <w:r>
+                    <w:rPr>
+                      <w:rFonts w:ascii="Verdana" w:eastAsia="Verdana" w:hAnsi="Verdana" w:cs="Verdana"/>
+                      <w:color w:val="000000"/>
+                      <w:lang w:val="pl-PL"/>
+                    </w:rPr>
+                    <w:t xml:space="preserve">Testy rozwiązania. </w:t>
                   </w:r>
                 </w:p>
                 <w:p>
-                  <w:r>
-                    <w:rPr>
-                      <w:rFonts w:ascii="Verdana" w:eastAsia="Verdana" w:hAnsi="Verdana" w:cs="Verdana"/>
-                      <w:color w:val="000000"/>
-                    </w:rPr>
-                    <w:t>.........................................................................................................................................</w:t>
+                  <w:pPr>
+                    <w:pStyle w:val="ListParagraph"/>
+                    <w:numPr>
+                      <w:ilvl w:val="0"/>
+                      <w:numId w:val="1"/>
+                    </w:numPr>
+                    <w:rPr>
+                      <w:lang w:val="pl-PL"/>
+                    </w:rPr>
+                  </w:pPr>
+                  <w:r>
+                    <w:rPr>
+                      <w:rFonts w:ascii="Verdana" w:eastAsia="Verdana" w:hAnsi="Verdana" w:cs="Verdana"/>
+                      <w:color w:val="000000"/>
+                      <w:lang w:val="pl-PL"/>
+                    </w:rPr>
+                    <w:t xml:space="preserve">Opis rozwiązania. </w:t>
                   </w:r>
                 </w:p>
-                <w:p>
-                  <w:r>
-                    <w:rPr>
-                      <w:rFonts w:ascii="Verdana" w:eastAsia="Verdana" w:hAnsi="Verdana" w:cs="Verdana"/>
-                      <w:color w:val="000000"/>
-                    </w:rPr>
-                    <w:t>.........................................................................................................................................</w:t>
-                  </w:r>
-                </w:p>
-                <w:p/>
-                <w:p/>
               </w:tc>
             </w:tr>
           </w:tbl>
-          <w:p/>
+          <w:p>
+            <w:pPr>
+              <w:rPr>
+                <w:lang w:val="pl-PL"/>
+              </w:rPr>
+            </w:pPr>
+          </w:p>
         </w:tc>
       </w:tr>
     </w:tbl>
-    <w:p/>
+    <w:p>
+      <w:pPr>
+        <w:rPr>
+          <w:lang w:val="pl-PL"/>
+        </w:rPr>
+      </w:pPr>
+    </w:p>
     <w:tbl>
       <w:tblPr>
         <w:tblOverlap w:val="never"/>
@@ -918,12 +1245,18 @@
             <w:vMerge w:val="restart"/>
           </w:tcPr>
           <w:p>
+            <w:pPr>
+              <w:rPr>
+                <w:lang w:val="pl-PL"/>
+              </w:rPr>
+            </w:pPr>
             <w:bookmarkStart w:id="6" w:name="__bookmark_9"/>
             <w:bookmarkEnd w:id="6"/>
             <w:r>
               <w:rPr>
                 <w:rFonts w:ascii="Verdana" w:eastAsia="Verdana" w:hAnsi="Verdana" w:cs="Verdana"/>
                 <w:color w:val="000000"/>
+                <w:lang w:val="pl-PL"/>
               </w:rPr>
               <w:t>Potwierdzenie przyjęcia projektu:</w:t>
             </w:r>
@@ -933,7 +1266,13 @@
           <w:tcPr>
             <w:tcW w:w="3584" w:type="dxa"/>
           </w:tcPr>
-          <w:p/>
+          <w:p>
+            <w:pPr>
+              <w:rPr>
+                <w:lang w:val="pl-PL"/>
+              </w:rPr>
+            </w:pPr>
+          </w:p>
         </w:tc>
       </w:tr>
       <w:tr>
@@ -944,19 +1283,95 @@
           <w:tcPr>
             <w:tcW w:w="3584" w:type="dxa"/>
           </w:tcPr>
-          <w:p/>
+          <w:p>
+            <w:pPr>
+              <w:rPr>
+                <w:lang w:val="pl-PL"/>
+              </w:rPr>
+            </w:pPr>
+          </w:p>
         </w:tc>
         <w:tc>
           <w:tcPr>
             <w:tcW w:w="3584" w:type="dxa"/>
           </w:tcPr>
-          <w:p/>
+          <w:p>
+            <w:pPr>
+              <w:rPr>
+                <w:lang w:val="pl-PL"/>
+              </w:rPr>
+            </w:pPr>
+          </w:p>
         </w:tc>
         <w:tc>
           <w:tcPr>
             <w:tcW w:w="3584" w:type="dxa"/>
           </w:tcPr>
-          <w:p/>
+          <w:p>
+            <w:pPr>
+              <w:rPr>
+                <w:lang w:val="pl-PL"/>
+              </w:rPr>
+            </w:pPr>
+          </w:p>
+        </w:tc>
+      </w:tr>
+      <w:tr>
+        <w:tc>
+          <w:tcPr>
+            <w:tcW w:w="3584" w:type="dxa"/>
+          </w:tcPr>
+          <w:p>
+            <w:pPr>
+              <w:jc w:val="center"/>
+              <w:rPr>
+                <w:lang w:val="pl-PL"/>
+              </w:rPr>
+            </w:pPr>
+            <w:bookmarkStart w:id="7" w:name="__bookmark_10"/>
+            <w:bookmarkEnd w:id="7"/>
+            <w:r>
+              <w:rPr>
+                <w:rFonts w:ascii="Verdana" w:eastAsia="Verdana" w:hAnsi="Verdana" w:cs="Verdana"/>
+                <w:color w:val="000000"/>
+                <w:lang w:val="pl-PL"/>
+              </w:rPr>
+              <w:t>Opiekun projektu</w:t>
+            </w:r>
+          </w:p>
+        </w:tc>
+        <w:tc>
+          <w:tcPr>
+            <w:tcW w:w="3584" w:type="dxa"/>
+          </w:tcPr>
+          <w:p>
+            <w:pPr>
+              <w:rPr>
+                <w:lang w:val="pl-PL"/>
+              </w:rPr>
+            </w:pPr>
+          </w:p>
+        </w:tc>
+        <w:tc>
+          <w:tcPr>
+            <w:tcW w:w="3584" w:type="dxa"/>
+          </w:tcPr>
+          <w:p>
+            <w:pPr>
+              <w:jc w:val="center"/>
+              <w:rPr>
+                <w:lang w:val="pl-PL"/>
+              </w:rPr>
+            </w:pPr>
+            <w:r>
+              <w:rPr>
+                <w:rFonts w:ascii="Verdana" w:eastAsia="Verdana" w:hAnsi="Verdana" w:cs="Verdana"/>
+                <w:color w:val="000000"/>
+                <w:lang w:val="pl-PL"/>
+              </w:rPr>
+              <w:t>Kierownik Katedry/Zakładu</w:t>
+            </w:r>
+          </w:p>
         </w:tc>
       </w:tr>
       <w:tr>
@@ -968,14 +1383,20 @@
             <w:pPr>
               <w:jc w:val="center"/>
             </w:pPr>
-            <w:bookmarkStart w:id="7" w:name="__bookmark_10"/>
-            <w:bookmarkEnd w:id="7"/>
-            <w:r>
-              <w:rPr>
-                <w:rFonts w:ascii="Verdana" w:eastAsia="Verdana" w:hAnsi="Verdana" w:cs="Verdana"/>
-                <w:color w:val="000000"/>
-              </w:rPr>
-              <w:t>Opiekun projektu</w:t>
+            <w:r>
+              <w:rPr>
+                <w:rFonts w:ascii="Verdana" w:eastAsia="Verdana" w:hAnsi="Verdana" w:cs="Verdana"/>
+                <w:color w:val="000000"/>
+                <w:lang w:val="pl-PL"/>
+              </w:rPr>
+              <w:t>........................</w:t>
+            </w:r>
+            <w:r>
+              <w:rPr>
+                <w:rFonts w:ascii="Verdana" w:eastAsia="Verdana" w:hAnsi="Verdana" w:cs="Verdana"/>
+                <w:color w:val="000000"/>
+              </w:rPr>
+              <w:t>.................</w:t>
             </w:r>
           </w:p>
         </w:tc>
@@ -998,7 +1419,7 @@
                 <w:rFonts w:ascii="Verdana" w:eastAsia="Verdana" w:hAnsi="Verdana" w:cs="Verdana"/>
                 <w:color w:val="000000"/>
               </w:rPr>
-              <w:t>Kierownik Katedry/Zakładu</w:t>
+              <w:t>.........................................</w:t>
             </w:r>
           </w:p>
         </w:tc>
@@ -1054,13 +1475,63 @@
             <w:pPr>
               <w:jc w:val="center"/>
             </w:pPr>
-            <w:r>
-              <w:rPr>
-                <w:rFonts w:ascii="Verdana" w:eastAsia="Verdana" w:hAnsi="Verdana" w:cs="Verdana"/>
-                <w:color w:val="000000"/>
-              </w:rPr>
-              <w:t>.........................................</w:t>
-            </w:r>
+            <w:proofErr w:type="spellStart"/>
+            <w:r>
+              <w:rPr>
+                <w:rFonts w:ascii="Verdana" w:eastAsia="Verdana" w:hAnsi="Verdana" w:cs="Verdana"/>
+                <w:color w:val="000000"/>
+              </w:rPr>
+              <w:t>Tytuł</w:t>
+            </w:r>
+            <w:proofErr w:type="spellEnd"/>
+            <w:r>
+              <w:rPr>
+                <w:rFonts w:ascii="Verdana" w:eastAsia="Verdana" w:hAnsi="Verdana" w:cs="Verdana"/>
+                <w:color w:val="000000"/>
+              </w:rPr>
+              <w:t xml:space="preserve">, </w:t>
+            </w:r>
+            <w:proofErr w:type="spellStart"/>
+            <w:r>
+              <w:rPr>
+                <w:rFonts w:ascii="Verdana" w:eastAsia="Verdana" w:hAnsi="Verdana" w:cs="Verdana"/>
+                <w:color w:val="000000"/>
+              </w:rPr>
+              <w:t>imię</w:t>
+            </w:r>
+            <w:proofErr w:type="spellEnd"/>
+            <w:r>
+              <w:rPr>
+                <w:rFonts w:ascii="Verdana" w:eastAsia="Verdana" w:hAnsi="Verdana" w:cs="Verdana"/>
+                <w:color w:val="000000"/>
+              </w:rPr>
+              <w:t xml:space="preserve"> </w:t>
+            </w:r>
+            <w:proofErr w:type="spellStart"/>
+            <w:r>
+              <w:rPr>
+                <w:rFonts w:ascii="Verdana" w:eastAsia="Verdana" w:hAnsi="Verdana" w:cs="Verdana"/>
+                <w:color w:val="000000"/>
+              </w:rPr>
+              <w:t>i</w:t>
+            </w:r>
+            <w:proofErr w:type="spellEnd"/>
+            <w:r>
+              <w:rPr>
+                <w:rFonts w:ascii="Verdana" w:eastAsia="Verdana" w:hAnsi="Verdana" w:cs="Verdana"/>
+                <w:color w:val="000000"/>
+              </w:rPr>
+              <w:t xml:space="preserve"> </w:t>
+            </w:r>
+            <w:proofErr w:type="spellStart"/>
+            <w:r>
+              <w:rPr>
+                <w:rFonts w:ascii="Verdana" w:eastAsia="Verdana" w:hAnsi="Verdana" w:cs="Verdana"/>
+                <w:color w:val="000000"/>
+              </w:rPr>
+              <w:t>nazwisko</w:t>
+            </w:r>
+            <w:proofErr w:type="spellEnd"/>
           </w:p>
         </w:tc>
         <w:tc>
@@ -1077,55 +1548,63 @@
             <w:pPr>
               <w:jc w:val="center"/>
             </w:pPr>
-            <w:r>
-              <w:rPr>
-                <w:rFonts w:ascii="Verdana" w:eastAsia="Verdana" w:hAnsi="Verdana" w:cs="Verdana"/>
-                <w:color w:val="000000"/>
-              </w:rPr>
-              <w:t>.........................................</w:t>
-            </w:r>
-          </w:p>
-        </w:tc>
-      </w:tr>
-      <w:tr>
-        <w:tc>
-          <w:tcPr>
-            <w:tcW w:w="3584" w:type="dxa"/>
-          </w:tcPr>
-          <w:p>
-            <w:pPr>
-              <w:jc w:val="center"/>
-            </w:pPr>
-            <w:r>
-              <w:rPr>
-                <w:rFonts w:ascii="Verdana" w:eastAsia="Verdana" w:hAnsi="Verdana" w:cs="Verdana"/>
-                <w:color w:val="000000"/>
-              </w:rPr>
-              <w:t>Tytuł, imię i nazwisko</w:t>
-            </w:r>
-          </w:p>
-        </w:tc>
-        <w:tc>
-          <w:tcPr>
-            <w:tcW w:w="3584" w:type="dxa"/>
-          </w:tcPr>
-          <w:p/>
-        </w:tc>
-        <w:tc>
-          <w:tcPr>
-            <w:tcW w:w="3584" w:type="dxa"/>
-          </w:tcPr>
-          <w:p>
-            <w:pPr>
-              <w:jc w:val="center"/>
-            </w:pPr>
-            <w:r>
-              <w:rPr>
-                <w:rFonts w:ascii="Verdana" w:eastAsia="Verdana" w:hAnsi="Verdana" w:cs="Verdana"/>
-                <w:color w:val="000000"/>
-              </w:rPr>
-              <w:t>Tytuł, imię i nazwisko</w:t>
-            </w:r>
+            <w:proofErr w:type="spellStart"/>
+            <w:r>
+              <w:rPr>
+                <w:rFonts w:ascii="Verdana" w:eastAsia="Verdana" w:hAnsi="Verdana" w:cs="Verdana"/>
+                <w:color w:val="000000"/>
+              </w:rPr>
+              <w:t>Tytuł</w:t>
+            </w:r>
+            <w:proofErr w:type="spellEnd"/>
+            <w:r>
+              <w:rPr>
+                <w:rFonts w:ascii="Verdana" w:eastAsia="Verdana" w:hAnsi="Verdana" w:cs="Verdana"/>
+                <w:color w:val="000000"/>
+              </w:rPr>
+              <w:t xml:space="preserve">, </w:t>
+            </w:r>
+            <w:proofErr w:type="spellStart"/>
+            <w:r>
+              <w:rPr>
+                <w:rFonts w:ascii="Verdana" w:eastAsia="Verdana" w:hAnsi="Verdana" w:cs="Verdana"/>
+                <w:color w:val="000000"/>
+              </w:rPr>
+              <w:t>imię</w:t>
+            </w:r>
+            <w:proofErr w:type="spellEnd"/>
+            <w:r>
+              <w:rPr>
+                <w:rFonts w:ascii="Verdana" w:eastAsia="Verdana" w:hAnsi="Verdana" w:cs="Verdana"/>
+                <w:color w:val="000000"/>
+              </w:rPr>
+              <w:t xml:space="preserve"> </w:t>
+            </w:r>
+            <w:proofErr w:type="spellStart"/>
+            <w:r>
+              <w:rPr>
+                <w:rFonts w:ascii="Verdana" w:eastAsia="Verdana" w:hAnsi="Verdana" w:cs="Verdana"/>
+                <w:color w:val="000000"/>
+              </w:rPr>
+              <w:t>i</w:t>
+            </w:r>
+            <w:proofErr w:type="spellEnd"/>
+            <w:r>
+              <w:rPr>
+                <w:rFonts w:ascii="Verdana" w:eastAsia="Verdana" w:hAnsi="Verdana" w:cs="Verdana"/>
+                <w:color w:val="000000"/>
+              </w:rPr>
+              <w:t xml:space="preserve"> </w:t>
+            </w:r>
+            <w:proofErr w:type="spellStart"/>
+            <w:r>
+              <w:rPr>
+                <w:rFonts w:ascii="Verdana" w:eastAsia="Verdana" w:hAnsi="Verdana" w:cs="Verdana"/>
+                <w:color w:val="000000"/>
+              </w:rPr>
+              <w:t>nazwisko</w:t>
+            </w:r>
+            <w:proofErr w:type="spellEnd"/>
           </w:p>
         </w:tc>
       </w:tr>
@@ -1146,12 +1625,21 @@
             </w:pPr>
             <w:bookmarkStart w:id="8" w:name="__bookmark_11"/>
             <w:bookmarkEnd w:id="8"/>
-            <w:r>
-              <w:rPr>
-                <w:rFonts w:ascii="Verdana" w:eastAsia="Verdana" w:hAnsi="Verdana" w:cs="Verdana"/>
-                <w:color w:val="000000"/>
-              </w:rPr>
-              <w:t>Gdańsk, 18.01.2013r.</w:t>
+            <w:proofErr w:type="spellStart"/>
+            <w:r>
+              <w:rPr>
+                <w:rFonts w:ascii="Verdana" w:eastAsia="Verdana" w:hAnsi="Verdana" w:cs="Verdana"/>
+                <w:color w:val="000000"/>
+              </w:rPr>
+              <w:t>Gdańsk</w:t>
+            </w:r>
+            <w:proofErr w:type="spellEnd"/>
+            <w:r>
+              <w:rPr>
+                <w:rFonts w:ascii="Verdana" w:eastAsia="Verdana" w:hAnsi="Verdana" w:cs="Verdana"/>
+                <w:color w:val="000000"/>
+              </w:rPr>
+              <w:t>, 18.01.2013r.</w:t>
             </w:r>
           </w:p>
         </w:tc>
@@ -1165,8 +1653,8 @@
     </w:tbl>
     <w:p/>
     <w:sectPr>
-      <w:headerReference w:type="default" r:id="rId9"/>
-      <w:footerReference w:type="default" r:id="rId10"/>
+      <w:headerReference w:type="default" r:id="rId10"/>
+      <w:footerReference w:type="default" r:id="rId11"/>
       <w:pgSz w:w="11905" w:h="16837"/>
       <w:pgMar w:top="432" w:right="576" w:bottom="288" w:left="576" w:header="432" w:footer="288" w:gutter="0"/>
       <w:cols w:space="720"/>
@@ -1257,6 +1745,127 @@
     </w:tr>
   </w:tbl>
 </w:hdr>
+</file>
+
+<file path=word/numbering.xml><?xml version="1.0" encoding="utf-8"?>
+<w:numbering xmlns:wpc="http://schemas.microsoft.com/office/word/2010/wordprocessingCanvas" xmlns:mc="http://schemas.openxmlformats.org/markup-compatibility/2006" xmlns:o="urn:schemas-microsoft-com:office:office" xmlns:r="http://schemas.openxmlformats.org/officeDocument/2006/relationships" xmlns:m="http://schemas.openxmlformats.org/officeDocument/2006/math" xmlns:v="urn:schemas-microsoft-com:vml" xmlns:wp14="http://schemas.microsoft.com/office/word/2010/wordprocessingDrawing" xmlns:wp="http://schemas.openxmlformats.org/drawingml/2006/wordprocessingDrawing" xmlns:w10="urn:schemas-microsoft-com:office:word" xmlns:w="http://schemas.openxmlformats.org/wordprocessingml/2006/main" xmlns:w14="http://schemas.microsoft.com/office/word/2010/wordml" xmlns:wpg="http://schemas.microsoft.com/office/word/2010/wordprocessingGroup" xmlns:wpi="http://schemas.microsoft.com/office/word/2010/wordprocessingInk" xmlns:wne="http://schemas.microsoft.com/office/word/2006/wordml" xmlns:wps="http://schemas.microsoft.com/office/word/2010/wordprocessingShape" mc:Ignorable="w14 wp14">
+  <w:abstractNum w:abstractNumId="0">
+    <w:nsid w:val="4A84647F"/>
+    <w:multiLevelType w:val="hybridMultilevel"/>
+    <w:tmpl w:val="6FF69DF8"/>
+    <w:lvl w:ilvl="0" w:tplc="04090001">
+      <w:start w:val="1"/>
+      <w:numFmt w:val="bullet"/>
+      <w:lvlText w:val=""/>
+      <w:lvlJc w:val="left"/>
+      <w:pPr>
+        <w:ind w:left="720" w:hanging="360"/>
+      </w:pPr>
+      <w:rPr>
+        <w:rFonts w:ascii="Symbol" w:hAnsi="Symbol" w:hint="default"/>
+      </w:rPr>
+    </w:lvl>
+    <w:lvl w:ilvl="1" w:tplc="04090003" w:tentative="1">
+      <w:start w:val="1"/>
+      <w:numFmt w:val="bullet"/>
+      <w:lvlText w:val="o"/>
+      <w:lvlJc w:val="left"/>
+      <w:pPr>
+        <w:ind w:left="1440" w:hanging="360"/>
+      </w:pPr>
+      <w:rPr>
+        <w:rFonts w:ascii="Courier New" w:hAnsi="Courier New" w:cs="Courier New" w:hint="default"/>
+      </w:rPr>
+    </w:lvl>
+    <w:lvl w:ilvl="2" w:tplc="04090005" w:tentative="1">
+      <w:start w:val="1"/>
+      <w:numFmt w:val="bullet"/>
+      <w:lvlText w:val=""/>
+      <w:lvlJc w:val="left"/>
+      <w:pPr>
+        <w:ind w:left="2160" w:hanging="360"/>
+      </w:pPr>
+      <w:rPr>
+        <w:rFonts w:ascii="Wingdings" w:hAnsi="Wingdings" w:hint="default"/>
+      </w:rPr>
+    </w:lvl>
+    <w:lvl w:ilvl="3" w:tplc="04090001" w:tentative="1">
+      <w:start w:val="1"/>
+      <w:numFmt w:val="bullet"/>
+      <w:lvlText w:val=""/>
+      <w:lvlJc w:val="left"/>
+      <w:pPr>
+        <w:ind w:left="2880" w:hanging="360"/>
+      </w:pPr>
+      <w:rPr>
+        <w:rFonts w:ascii="Symbol" w:hAnsi="Symbol" w:hint="default"/>
+      </w:rPr>
+    </w:lvl>
+    <w:lvl w:ilvl="4" w:tplc="04090003" w:tentative="1">
+      <w:start w:val="1"/>
+      <w:numFmt w:val="bullet"/>
+      <w:lvlText w:val="o"/>
+      <w:lvlJc w:val="left"/>
+      <w:pPr>
+        <w:ind w:left="3600" w:hanging="360"/>
+      </w:pPr>
+      <w:rPr>
+        <w:rFonts w:ascii="Courier New" w:hAnsi="Courier New" w:cs="Courier New" w:hint="default"/>
+      </w:rPr>
+    </w:lvl>
+    <w:lvl w:ilvl="5" w:tplc="04090005" w:tentative="1">
+      <w:start w:val="1"/>
+      <w:numFmt w:val="bullet"/>
+      <w:lvlText w:val=""/>
+      <w:lvlJc w:val="left"/>
+      <w:pPr>
+        <w:ind w:left="4320" w:hanging="360"/>
+      </w:pPr>
+      <w:rPr>
+        <w:rFonts w:ascii="Wingdings" w:hAnsi="Wingdings" w:hint="default"/>
+      </w:rPr>
+    </w:lvl>
+    <w:lvl w:ilvl="6" w:tplc="04090001" w:tentative="1">
+      <w:start w:val="1"/>
+      <w:numFmt w:val="bullet"/>
+      <w:lvlText w:val=""/>
+      <w:lvlJc w:val="left"/>
+      <w:pPr>
+        <w:ind w:left="5040" w:hanging="360"/>
+      </w:pPr>
+      <w:rPr>
+        <w:rFonts w:ascii="Symbol" w:hAnsi="Symbol" w:hint="default"/>
+      </w:rPr>
+    </w:lvl>
+    <w:lvl w:ilvl="7" w:tplc="04090003" w:tentative="1">
+      <w:start w:val="1"/>
+      <w:numFmt w:val="bullet"/>
+      <w:lvlText w:val="o"/>
+      <w:lvlJc w:val="left"/>
+      <w:pPr>
+        <w:ind w:left="5760" w:hanging="360"/>
+      </w:pPr>
+      <w:rPr>
+        <w:rFonts w:ascii="Courier New" w:hAnsi="Courier New" w:cs="Courier New" w:hint="default"/>
+      </w:rPr>
+    </w:lvl>
+    <w:lvl w:ilvl="8" w:tplc="04090005" w:tentative="1">
+      <w:start w:val="1"/>
+      <w:numFmt w:val="bullet"/>
+      <w:lvlText w:val=""/>
+      <w:lvlJc w:val="left"/>
+      <w:pPr>
+        <w:ind w:left="6480" w:hanging="360"/>
+      </w:pPr>
+      <w:rPr>
+        <w:rFonts w:ascii="Wingdings" w:hAnsi="Wingdings" w:hint="default"/>
+      </w:rPr>
+    </w:lvl>
+  </w:abstractNum>
+  <w:num w:numId="1">
+    <w:abstractNumId w:val="0"/>
+  </w:num>
+</w:numbering>
 </file>
 
 <file path=word/styles.xml><?xml version="1.0" encoding="utf-8"?>
@@ -1453,6 +2062,44 @@
       <w:color w:val="0000FF"/>
       <w:u w:val="single"/>
     </w:rPr>
+  </w:style>
+  <w:style w:type="paragraph" w:styleId="BalloonText">
+    <w:name w:val="Balloon Text"/>
+    <w:basedOn w:val="Normal"/>
+    <w:link w:val="BalloonTextChar"/>
+    <w:uiPriority w:val="99"/>
+    <w:semiHidden/>
+    <w:unhideWhenUsed/>
+    <w:rsid w:val="00FB2F68"/>
+    <w:rPr>
+      <w:rFonts w:ascii="Tahoma" w:hAnsi="Tahoma" w:cs="Tahoma"/>
+      <w:sz w:val="16"/>
+      <w:szCs w:val="16"/>
+    </w:rPr>
+  </w:style>
+  <w:style w:type="character" w:customStyle="1" w:styleId="BalloonTextChar">
+    <w:name w:val="Balloon Text Char"/>
+    <w:basedOn w:val="DefaultParagraphFont"/>
+    <w:link w:val="BalloonText"/>
+    <w:uiPriority w:val="99"/>
+    <w:semiHidden/>
+    <w:rsid w:val="00FB2F68"/>
+    <w:rPr>
+      <w:rFonts w:ascii="Tahoma" w:hAnsi="Tahoma" w:cs="Tahoma"/>
+      <w:sz w:val="16"/>
+      <w:szCs w:val="16"/>
+    </w:rPr>
+  </w:style>
+  <w:style w:type="paragraph" w:styleId="ListParagraph">
+    <w:name w:val="List Paragraph"/>
+    <w:basedOn w:val="Normal"/>
+    <w:uiPriority w:val="34"/>
+    <w:qFormat/>
+    <w:rsid w:val="00FB2F68"/>
+    <w:pPr>
+      <w:ind w:left="720"/>
+      <w:contextualSpacing/>
+    </w:pPr>
   </w:style>
 </w:styles>
 </file>
@@ -1651,6 +2298,44 @@
       <w:color w:val="0000FF"/>
       <w:u w:val="single"/>
     </w:rPr>
+  </w:style>
+  <w:style w:type="paragraph" w:styleId="BalloonText">
+    <w:name w:val="Balloon Text"/>
+    <w:basedOn w:val="Normal"/>
+    <w:link w:val="BalloonTextChar"/>
+    <w:uiPriority w:val="99"/>
+    <w:semiHidden/>
+    <w:unhideWhenUsed/>
+    <w:rsid w:val="00FB2F68"/>
+    <w:rPr>
+      <w:rFonts w:ascii="Tahoma" w:hAnsi="Tahoma" w:cs="Tahoma"/>
+      <w:sz w:val="16"/>
+      <w:szCs w:val="16"/>
+    </w:rPr>
+  </w:style>
+  <w:style w:type="character" w:customStyle="1" w:styleId="BalloonTextChar">
+    <w:name w:val="Balloon Text Char"/>
+    <w:basedOn w:val="DefaultParagraphFont"/>
+    <w:link w:val="BalloonText"/>
+    <w:uiPriority w:val="99"/>
+    <w:semiHidden/>
+    <w:rsid w:val="00FB2F68"/>
+    <w:rPr>
+      <w:rFonts w:ascii="Tahoma" w:hAnsi="Tahoma" w:cs="Tahoma"/>
+      <w:sz w:val="16"/>
+      <w:szCs w:val="16"/>
+    </w:rPr>
+  </w:style>
+  <w:style w:type="paragraph" w:styleId="ListParagraph">
+    <w:name w:val="List Paragraph"/>
+    <w:basedOn w:val="Normal"/>
+    <w:uiPriority w:val="34"/>
+    <w:qFormat/>
+    <w:rsid w:val="00FB2F68"/>
+    <w:pPr>
+      <w:ind w:left="720"/>
+      <w:contextualSpacing/>
+    </w:pPr>
   </w:style>
 </w:styles>
 </file>

</xml_diff>